<commit_message>
Update Vegas Bias Towards Good Pitchers.docx
</commit_message>
<xml_diff>
--- a/drafts/Vegas Bias Towards Good Pitchers.docx
+++ b/drafts/Vegas Bias Towards Good Pitchers.docx
@@ -285,7 +285,13 @@
         <w:t>ahead</w:t>
       </w:r>
       <w:r>
-        <w:t xml:space="preserve"> +8.3 units.  </w:t>
+        <w:t xml:space="preserve"> +8.</w:t>
+      </w:r>
+      <w:r>
+        <w:t>5</w:t>
+      </w:r>
+      <w:r>
+        <w:t xml:space="preserve"> units.  </w:t>
       </w:r>
       <w:r>
         <w:t>On the other hand, had</w:t>

</xml_diff>